<commit_message>
added github pages link to doc
</commit_message>
<xml_diff>
--- a/module-6/Stewart_Mod6_2.docx
+++ b/module-6/Stewart_Mod6_2.docx
@@ -2,7 +2,135 @@
 <file path=word/document.xml><?xml version="1.0" encoding="utf-8"?>
 <w:document xmlns:wpc="http://schemas.microsoft.com/office/word/2010/wordprocessingCanvas" xmlns:cx="http://schemas.microsoft.com/office/drawing/2014/chartex" xmlns:cx1="http://schemas.microsoft.com/office/drawing/2015/9/8/chartex" xmlns:cx2="http://schemas.microsoft.com/office/drawing/2015/10/21/chartex" xmlns:cx3="http://schemas.microsoft.com/office/drawing/2016/5/9/chartex" xmlns:cx4="http://schemas.microsoft.com/office/drawing/2016/5/10/chartex" xmlns:cx5="http://schemas.microsoft.com/office/drawing/2016/5/11/chartex" xmlns:cx6="http://schemas.microsoft.com/office/drawing/2016/5/12/chartex" xmlns:cx7="http://schemas.microsoft.com/office/drawing/2016/5/13/chartex" xmlns:cx8="http://schemas.microsoft.com/office/drawing/2016/5/14/chartex" xmlns:mc="http://schemas.openxmlformats.org/markup-compatibility/2006" xmlns:aink="http://schemas.microsoft.com/office/drawing/2016/ink" xmlns:am3d="http://schemas.microsoft.com/office/drawing/2017/model3d" xmlns:o="urn:schemas-microsoft-com:office:office" xmlns:oel="http://schemas.microsoft.com/office/2019/extlst" xmlns:r="http://schemas.openxmlformats.org/officeDocument/2006/relationships" xmlns:m="http://schemas.openxmlformats.org/officeDocument/2006/math" xmlns:v="urn:schemas-microsoft-com:vml" xmlns:wp14="http://schemas.microsoft.com/office/word/2010/wordprocessingDrawing" xmlns:wp="http://schemas.openxmlformats.org/drawingml/2006/wordprocessingDrawing" xmlns:w10="urn:schemas-microsoft-com:office:word" xmlns:w="http://schemas.openxmlformats.org/wordprocessingml/2006/main" xmlns:w14="http://schemas.microsoft.com/office/word/2010/wordml" xmlns:w15="http://schemas.microsoft.com/office/word/2012/wordml" xmlns:w16cex="http://schemas.microsoft.com/office/word/2018/wordml/cex" xmlns:w16cid="http://schemas.microsoft.com/office/word/2016/wordml/cid" xmlns:w16="http://schemas.microsoft.com/office/word/2018/wordml" xmlns:w16du="http://schemas.microsoft.com/office/word/2023/wordml/word16du" xmlns:w16sdtdh="http://schemas.microsoft.com/office/word/2020/wordml/sdtdatahash" xmlns:w16se="http://schemas.microsoft.com/office/word/2015/wordml/symex" xmlns:wpg="http://schemas.microsoft.com/office/word/2010/wordprocessingGroup" xmlns:wpi="http://schemas.microsoft.com/office/word/2010/wordprocessingInk" xmlns:wne="http://schemas.microsoft.com/office/word/2006/wordml" xmlns:wps="http://schemas.microsoft.com/office/word/2010/wordprocessingShape" mc:Ignorable="w14 w15 w16se w16cid w16 w16cex w16sdtdh w16du wp14">
   <w:body>
-    <w:p/>
+    <w:p>
+      <w:pPr>
+        <w:pStyle w:val="Heading2"/>
+        <w:rPr>
+          <w:color w:val="auto"/>
+        </w:rPr>
+      </w:pPr>
+      <w:r>
+        <w:rPr>
+          <w:color w:val="auto"/>
+        </w:rPr>
+        <w:t xml:space="preserve">Robert Stewart </w:t>
+      </w:r>
+      <w:r>
+        <w:rPr>
+          <w:color w:val="auto"/>
+        </w:rPr>
+        <w:tab/>
+        <w:t>6/23/2024</w:t>
+      </w:r>
+    </w:p>
+    <w:p>
+      <w:pPr>
+        <w:pStyle w:val="Heading2"/>
+        <w:rPr>
+          <w:color w:val="auto"/>
+        </w:rPr>
+      </w:pPr>
+      <w:r>
+        <w:rPr>
+          <w:color w:val="auto"/>
+        </w:rPr>
+        <w:t xml:space="preserve">Module 6.2 </w:t>
+      </w:r>
+      <w:r>
+        <w:rPr>
+          <w:color w:val="auto"/>
+        </w:rPr>
+        <w:tab/>
+        <w:t xml:space="preserve">Assignment: </w:t>
+      </w:r>
+      <w:r>
+        <w:rPr>
+          <w:color w:val="auto"/>
+        </w:rPr>
+        <w:t>Build a Webpage Exercise, Part 5</w:t>
+      </w:r>
+    </w:p>
+    <w:p>
+      <w:pPr>
+        <w:spacing w:after="0"/>
+        <w:rPr>
+          <w:sz w:val="28"/>
+          <w:szCs w:val="28"/>
+        </w:rPr>
+      </w:pPr>
+    </w:p>
+    <w:p>
+      <w:pPr>
+        <w:spacing w:after="0"/>
+        <w:rPr>
+          <w:sz w:val="28"/>
+          <w:szCs w:val="28"/>
+        </w:rPr>
+      </w:pPr>
+    </w:p>
+    <w:p>
+      <w:pPr>
+        <w:spacing w:after="0"/>
+        <w:rPr>
+          <w:sz w:val="28"/>
+          <w:szCs w:val="28"/>
+        </w:rPr>
+      </w:pPr>
+      <w:r>
+        <w:rPr>
+          <w:sz w:val="28"/>
+          <w:szCs w:val="28"/>
+        </w:rPr>
+        <w:t>GitHub Pages:</w:t>
+      </w:r>
+    </w:p>
+    <w:p>
+      <w:pPr>
+        <w:spacing w:after="0"/>
+        <w:rPr>
+          <w:color w:val="7030A0"/>
+          <w:sz w:val="28"/>
+          <w:szCs w:val="28"/>
+        </w:rPr>
+      </w:pPr>
+      <w:r>
+        <w:rPr>
+          <w:color w:val="7030A0"/>
+          <w:sz w:val="28"/>
+          <w:szCs w:val="28"/>
+        </w:rPr>
+        <w:t> </w:t>
+      </w:r>
+      <w:hyperlink r:id="rId4" w:history="1">
+        <w:r>
+          <w:rPr>
+            <w:rStyle w:val="Hyperlink"/>
+            <w:color w:val="7030A0"/>
+            <w:sz w:val="28"/>
+            <w:szCs w:val="28"/>
+          </w:rPr>
+          <w:t>https://rs691.github.io</w:t>
+        </w:r>
+        <w:r>
+          <w:rPr>
+            <w:rStyle w:val="Hyperlink"/>
+            <w:color w:val="7030A0"/>
+            <w:sz w:val="28"/>
+            <w:szCs w:val="28"/>
+          </w:rPr>
+          <w:t>/</w:t>
+        </w:r>
+        <w:r>
+          <w:rPr>
+            <w:rStyle w:val="Hyperlink"/>
+            <w:color w:val="7030A0"/>
+            <w:sz w:val="28"/>
+            <w:szCs w:val="28"/>
+          </w:rPr>
+          <w:t>csd-340/</w:t>
+        </w:r>
+      </w:hyperlink>
+    </w:p>
     <w:sectPr>
       <w:pgSz w:w="12240" w:h="15840"/>
       <w:pgMar w:top="1440" w:right="1440" w:bottom="1440" w:left="1440" w:header="720" w:footer="720" w:gutter="0"/>
@@ -441,7 +569,6 @@
     <w:next w:val="Normal"/>
     <w:link w:val="Heading2Char"/>
     <w:uiPriority w:val="9"/>
-    <w:semiHidden/>
     <w:unhideWhenUsed/>
     <w:qFormat/>
     <w:rsid w:val="005A06A6"/>
@@ -616,7 +743,6 @@
   <w:style w:type="character" w:default="1" w:styleId="DefaultParagraphFont">
     <w:name w:val="Default Paragraph Font"/>
     <w:uiPriority w:val="1"/>
-    <w:semiHidden/>
     <w:unhideWhenUsed/>
   </w:style>
   <w:style w:type="table" w:default="1" w:styleId="TableNormal">
@@ -658,7 +784,6 @@
     <w:basedOn w:val="DefaultParagraphFont"/>
     <w:link w:val="Heading2"/>
     <w:uiPriority w:val="9"/>
-    <w:semiHidden/>
     <w:rsid w:val="005A06A6"/>
     <w:rPr>
       <w:rFonts w:asciiTheme="majorHAnsi" w:eastAsiaTheme="majorEastAsia" w:hAnsiTheme="majorHAnsi" w:cstheme="majorBidi"/>
@@ -928,6 +1053,41 @@
       <w:smallCaps/>
       <w:color w:val="0F4761" w:themeColor="accent1" w:themeShade="BF"/>
       <w:spacing w:val="5"/>
+    </w:rPr>
+  </w:style>
+  <w:style w:type="character" w:styleId="Hyperlink">
+    <w:name w:val="Hyperlink"/>
+    <w:basedOn w:val="DefaultParagraphFont"/>
+    <w:uiPriority w:val="99"/>
+    <w:unhideWhenUsed/>
+    <w:rsid w:val="005B3F4F"/>
+    <w:rPr>
+      <w:color w:val="467886" w:themeColor="hyperlink"/>
+      <w:u w:val="single"/>
+    </w:rPr>
+  </w:style>
+  <w:style w:type="character" w:styleId="UnresolvedMention">
+    <w:name w:val="Unresolved Mention"/>
+    <w:basedOn w:val="DefaultParagraphFont"/>
+    <w:uiPriority w:val="99"/>
+    <w:semiHidden/>
+    <w:unhideWhenUsed/>
+    <w:rsid w:val="005B3F4F"/>
+    <w:rPr>
+      <w:color w:val="605E5C"/>
+      <w:shd w:val="clear" w:color="auto" w:fill="E1DFDD"/>
+    </w:rPr>
+  </w:style>
+  <w:style w:type="character" w:styleId="FollowedHyperlink">
+    <w:name w:val="FollowedHyperlink"/>
+    <w:basedOn w:val="DefaultParagraphFont"/>
+    <w:uiPriority w:val="99"/>
+    <w:semiHidden/>
+    <w:unhideWhenUsed/>
+    <w:rsid w:val="005B3F4F"/>
+    <w:rPr>
+      <w:color w:val="96607D" w:themeColor="followedHyperlink"/>
+      <w:u w:val="single"/>
     </w:rPr>
   </w:style>
 </w:styles>

</xml_diff>